<commit_message>
Change L3 syntax specification
</commit_message>
<xml_diff>
--- a/ppl3.docx
+++ b/ppl3.docx
@@ -909,7 +909,7 @@
                               </w:rPr>
                               <w:t>&lt;</w:t>
                             </w:r>
-                            <w:proofErr w:type="gramStart"/>
+                            <w:proofErr w:type="spellStart"/>
                             <w:r>
                               <w:rPr>
                                 <w:rFonts w:ascii="Consolas" w:hAnsi="Consolas"/>
@@ -918,14 +918,86 @@
                               </w:rPr>
                               <w:t>cexp</w:t>
                             </w:r>
-                            <w:proofErr w:type="gramEnd"/>
-                            <w:r>
-                              <w:rPr>
-                                <w:rFonts w:ascii="Consolas" w:hAnsi="Consolas"/>
-                                <w:sz w:val="18"/>
-                                <w:szCs w:val="18"/>
-                              </w:rPr>
-                              <w:t>&gt; ::= &lt;number&gt;                      / NumExp(val:number)</w:t>
+                            <w:proofErr w:type="spellEnd"/>
+                            <w:r>
+                              <w:rPr>
+                                <w:rFonts w:ascii="Consolas" w:hAnsi="Consolas"/>
+                                <w:sz w:val="18"/>
+                                <w:szCs w:val="18"/>
+                              </w:rPr>
+                              <w:t>&gt; ::= &lt;</w:t>
+                            </w:r>
+                            <w:proofErr w:type="spellStart"/>
+                            <w:r>
+                              <w:rPr>
+                                <w:rFonts w:ascii="Consolas" w:hAnsi="Consolas"/>
+                                <w:sz w:val="18"/>
+                                <w:szCs w:val="18"/>
+                              </w:rPr>
+                              <w:t>num</w:t>
+                            </w:r>
+                            <w:r>
+                              <w:rPr>
+                                <w:rFonts w:ascii="Consolas" w:hAnsi="Consolas"/>
+                                <w:sz w:val="18"/>
+                                <w:szCs w:val="18"/>
+                              </w:rPr>
+                              <w:t>-exp</w:t>
+                            </w:r>
+                            <w:proofErr w:type="spellEnd"/>
+                            <w:r>
+                              <w:rPr>
+                                <w:rFonts w:ascii="Consolas" w:hAnsi="Consolas"/>
+                                <w:sz w:val="18"/>
+                                <w:szCs w:val="18"/>
+                              </w:rPr>
+                              <w:t xml:space="preserve">&gt;                </w:t>
+                            </w:r>
+                            <w:bookmarkStart w:id="0" w:name="_GoBack"/>
+                            <w:bookmarkEnd w:id="0"/>
+                            <w:r>
+                              <w:rPr>
+                                <w:rFonts w:ascii="Consolas" w:hAnsi="Consolas"/>
+                                <w:sz w:val="18"/>
+                                <w:szCs w:val="18"/>
+                              </w:rPr>
+                              <w:t xml:space="preserve">     / </w:t>
+                            </w:r>
+                            <w:proofErr w:type="spellStart"/>
+                            <w:r>
+                              <w:rPr>
+                                <w:rFonts w:ascii="Consolas" w:hAnsi="Consolas"/>
+                                <w:sz w:val="18"/>
+                                <w:szCs w:val="18"/>
+                              </w:rPr>
+                              <w:t>NumExp</w:t>
+                            </w:r>
+                            <w:proofErr w:type="spellEnd"/>
+                            <w:r>
+                              <w:rPr>
+                                <w:rFonts w:ascii="Consolas" w:hAnsi="Consolas"/>
+                                <w:sz w:val="18"/>
+                                <w:szCs w:val="18"/>
+                              </w:rPr>
+                              <w:t>(</w:t>
+                            </w:r>
+                            <w:proofErr w:type="spellStart"/>
+                            <w:r>
+                              <w:rPr>
+                                <w:rFonts w:ascii="Consolas" w:hAnsi="Consolas"/>
+                                <w:sz w:val="18"/>
+                                <w:szCs w:val="18"/>
+                              </w:rPr>
+                              <w:t>val:number</w:t>
+                            </w:r>
+                            <w:proofErr w:type="spellEnd"/>
+                            <w:r>
+                              <w:rPr>
+                                <w:rFonts w:ascii="Consolas" w:hAnsi="Consolas"/>
+                                <w:sz w:val="18"/>
+                                <w:szCs w:val="18"/>
+                              </w:rPr>
+                              <w:t>)</w:t>
                             </w:r>
                           </w:p>
                           <w:p>
@@ -961,7 +1033,69 @@
                                 <w:sz w:val="18"/>
                                 <w:szCs w:val="18"/>
                               </w:rPr>
-                              <w:t>boolean&gt;                     / BoolExp(val:boolean)</w:t>
+                              <w:t>bool</w:t>
+                            </w:r>
+                            <w:r>
+                              <w:rPr>
+                                <w:rFonts w:ascii="Consolas" w:hAnsi="Consolas"/>
+                                <w:sz w:val="18"/>
+                                <w:szCs w:val="18"/>
+                              </w:rPr>
+                              <w:t>-</w:t>
+                            </w:r>
+                            <w:proofErr w:type="spellStart"/>
+                            <w:r>
+                              <w:rPr>
+                                <w:rFonts w:ascii="Consolas" w:hAnsi="Consolas"/>
+                                <w:sz w:val="18"/>
+                                <w:szCs w:val="18"/>
+                              </w:rPr>
+                              <w:t>exp</w:t>
+                            </w:r>
+                            <w:proofErr w:type="spellEnd"/>
+                            <w:r>
+                              <w:rPr>
+                                <w:rFonts w:ascii="Consolas" w:hAnsi="Consolas"/>
+                                <w:sz w:val="18"/>
+                                <w:szCs w:val="18"/>
+                              </w:rPr>
+                              <w:t xml:space="preserve">&gt;                    / </w:t>
+                            </w:r>
+                            <w:proofErr w:type="spellStart"/>
+                            <w:r>
+                              <w:rPr>
+                                <w:rFonts w:ascii="Consolas" w:hAnsi="Consolas"/>
+                                <w:sz w:val="18"/>
+                                <w:szCs w:val="18"/>
+                              </w:rPr>
+                              <w:t>BoolExp</w:t>
+                            </w:r>
+                            <w:proofErr w:type="spellEnd"/>
+                            <w:r>
+                              <w:rPr>
+                                <w:rFonts w:ascii="Consolas" w:hAnsi="Consolas"/>
+                                <w:sz w:val="18"/>
+                                <w:szCs w:val="18"/>
+                              </w:rPr>
+                              <w:t>(</w:t>
+                            </w:r>
+                            <w:proofErr w:type="spellStart"/>
+                            <w:r>
+                              <w:rPr>
+                                <w:rFonts w:ascii="Consolas" w:hAnsi="Consolas"/>
+                                <w:sz w:val="18"/>
+                                <w:szCs w:val="18"/>
+                              </w:rPr>
+                              <w:t>val:boolean</w:t>
+                            </w:r>
+                            <w:proofErr w:type="spellEnd"/>
+                            <w:r>
+                              <w:rPr>
+                                <w:rFonts w:ascii="Consolas" w:hAnsi="Consolas"/>
+                                <w:sz w:val="18"/>
+                                <w:szCs w:val="18"/>
+                              </w:rPr>
+                              <w:t>)</w:t>
                             </w:r>
                           </w:p>
                           <w:p>
@@ -990,6 +1124,7 @@
                               </w:rPr>
                               <w:t>|  &lt;</w:t>
                             </w:r>
+                            <w:proofErr w:type="spellStart"/>
                             <w:proofErr w:type="gramEnd"/>
                             <w:r>
                               <w:rPr>
@@ -997,7 +1132,24 @@
                                 <w:sz w:val="18"/>
                                 <w:szCs w:val="18"/>
                               </w:rPr>
-                              <w:t>string&gt;                      / StrExp(val:string)</w:t>
+                              <w:t>str</w:t>
+                            </w:r>
+                            <w:r>
+                              <w:rPr>
+                                <w:rFonts w:ascii="Consolas" w:hAnsi="Consolas"/>
+                                <w:sz w:val="18"/>
+                                <w:szCs w:val="18"/>
+                              </w:rPr>
+                              <w:t>-exp</w:t>
+                            </w:r>
+                            <w:proofErr w:type="spellEnd"/>
+                            <w:r>
+                              <w:rPr>
+                                <w:rFonts w:ascii="Consolas" w:hAnsi="Consolas"/>
+                                <w:sz w:val="18"/>
+                                <w:szCs w:val="18"/>
+                              </w:rPr>
+                              <w:t>&gt;                     / StrExp(val:string)</w:t>
                             </w:r>
                           </w:p>
                           <w:p>
@@ -2143,7 +2295,7 @@
                         </w:rPr>
                         <w:t>&lt;</w:t>
                       </w:r>
-                      <w:proofErr w:type="gramStart"/>
+                      <w:proofErr w:type="spellStart"/>
                       <w:r>
                         <w:rPr>
                           <w:rFonts w:ascii="Consolas" w:hAnsi="Consolas"/>
@@ -2152,14 +2304,86 @@
                         </w:rPr>
                         <w:t>cexp</w:t>
                       </w:r>
-                      <w:proofErr w:type="gramEnd"/>
-                      <w:r>
-                        <w:rPr>
-                          <w:rFonts w:ascii="Consolas" w:hAnsi="Consolas"/>
-                          <w:sz w:val="18"/>
-                          <w:szCs w:val="18"/>
-                        </w:rPr>
-                        <w:t>&gt; ::= &lt;number&gt;                      / NumExp(val:number)</w:t>
+                      <w:proofErr w:type="spellEnd"/>
+                      <w:r>
+                        <w:rPr>
+                          <w:rFonts w:ascii="Consolas" w:hAnsi="Consolas"/>
+                          <w:sz w:val="18"/>
+                          <w:szCs w:val="18"/>
+                        </w:rPr>
+                        <w:t>&gt; ::= &lt;</w:t>
+                      </w:r>
+                      <w:proofErr w:type="spellStart"/>
+                      <w:r>
+                        <w:rPr>
+                          <w:rFonts w:ascii="Consolas" w:hAnsi="Consolas"/>
+                          <w:sz w:val="18"/>
+                          <w:szCs w:val="18"/>
+                        </w:rPr>
+                        <w:t>num</w:t>
+                      </w:r>
+                      <w:r>
+                        <w:rPr>
+                          <w:rFonts w:ascii="Consolas" w:hAnsi="Consolas"/>
+                          <w:sz w:val="18"/>
+                          <w:szCs w:val="18"/>
+                        </w:rPr>
+                        <w:t>-exp</w:t>
+                      </w:r>
+                      <w:proofErr w:type="spellEnd"/>
+                      <w:r>
+                        <w:rPr>
+                          <w:rFonts w:ascii="Consolas" w:hAnsi="Consolas"/>
+                          <w:sz w:val="18"/>
+                          <w:szCs w:val="18"/>
+                        </w:rPr>
+                        <w:t xml:space="preserve">&gt;                </w:t>
+                      </w:r>
+                      <w:bookmarkStart w:id="1" w:name="_GoBack"/>
+                      <w:bookmarkEnd w:id="1"/>
+                      <w:r>
+                        <w:rPr>
+                          <w:rFonts w:ascii="Consolas" w:hAnsi="Consolas"/>
+                          <w:sz w:val="18"/>
+                          <w:szCs w:val="18"/>
+                        </w:rPr>
+                        <w:t xml:space="preserve">     / </w:t>
+                      </w:r>
+                      <w:proofErr w:type="spellStart"/>
+                      <w:r>
+                        <w:rPr>
+                          <w:rFonts w:ascii="Consolas" w:hAnsi="Consolas"/>
+                          <w:sz w:val="18"/>
+                          <w:szCs w:val="18"/>
+                        </w:rPr>
+                        <w:t>NumExp</w:t>
+                      </w:r>
+                      <w:proofErr w:type="spellEnd"/>
+                      <w:r>
+                        <w:rPr>
+                          <w:rFonts w:ascii="Consolas" w:hAnsi="Consolas"/>
+                          <w:sz w:val="18"/>
+                          <w:szCs w:val="18"/>
+                        </w:rPr>
+                        <w:t>(</w:t>
+                      </w:r>
+                      <w:proofErr w:type="spellStart"/>
+                      <w:r>
+                        <w:rPr>
+                          <w:rFonts w:ascii="Consolas" w:hAnsi="Consolas"/>
+                          <w:sz w:val="18"/>
+                          <w:szCs w:val="18"/>
+                        </w:rPr>
+                        <w:t>val:number</w:t>
+                      </w:r>
+                      <w:proofErr w:type="spellEnd"/>
+                      <w:r>
+                        <w:rPr>
+                          <w:rFonts w:ascii="Consolas" w:hAnsi="Consolas"/>
+                          <w:sz w:val="18"/>
+                          <w:szCs w:val="18"/>
+                        </w:rPr>
+                        <w:t>)</w:t>
                       </w:r>
                     </w:p>
                     <w:p>
@@ -2195,7 +2419,69 @@
                           <w:sz w:val="18"/>
                           <w:szCs w:val="18"/>
                         </w:rPr>
-                        <w:t>boolean&gt;                     / BoolExp(val:boolean)</w:t>
+                        <w:t>bool</w:t>
+                      </w:r>
+                      <w:r>
+                        <w:rPr>
+                          <w:rFonts w:ascii="Consolas" w:hAnsi="Consolas"/>
+                          <w:sz w:val="18"/>
+                          <w:szCs w:val="18"/>
+                        </w:rPr>
+                        <w:t>-</w:t>
+                      </w:r>
+                      <w:proofErr w:type="spellStart"/>
+                      <w:r>
+                        <w:rPr>
+                          <w:rFonts w:ascii="Consolas" w:hAnsi="Consolas"/>
+                          <w:sz w:val="18"/>
+                          <w:szCs w:val="18"/>
+                        </w:rPr>
+                        <w:t>exp</w:t>
+                      </w:r>
+                      <w:proofErr w:type="spellEnd"/>
+                      <w:r>
+                        <w:rPr>
+                          <w:rFonts w:ascii="Consolas" w:hAnsi="Consolas"/>
+                          <w:sz w:val="18"/>
+                          <w:szCs w:val="18"/>
+                        </w:rPr>
+                        <w:t xml:space="preserve">&gt;                    / </w:t>
+                      </w:r>
+                      <w:proofErr w:type="spellStart"/>
+                      <w:r>
+                        <w:rPr>
+                          <w:rFonts w:ascii="Consolas" w:hAnsi="Consolas"/>
+                          <w:sz w:val="18"/>
+                          <w:szCs w:val="18"/>
+                        </w:rPr>
+                        <w:t>BoolExp</w:t>
+                      </w:r>
+                      <w:proofErr w:type="spellEnd"/>
+                      <w:r>
+                        <w:rPr>
+                          <w:rFonts w:ascii="Consolas" w:hAnsi="Consolas"/>
+                          <w:sz w:val="18"/>
+                          <w:szCs w:val="18"/>
+                        </w:rPr>
+                        <w:t>(</w:t>
+                      </w:r>
+                      <w:proofErr w:type="spellStart"/>
+                      <w:r>
+                        <w:rPr>
+                          <w:rFonts w:ascii="Consolas" w:hAnsi="Consolas"/>
+                          <w:sz w:val="18"/>
+                          <w:szCs w:val="18"/>
+                        </w:rPr>
+                        <w:t>val:boolean</w:t>
+                      </w:r>
+                      <w:proofErr w:type="spellEnd"/>
+                      <w:r>
+                        <w:rPr>
+                          <w:rFonts w:ascii="Consolas" w:hAnsi="Consolas"/>
+                          <w:sz w:val="18"/>
+                          <w:szCs w:val="18"/>
+                        </w:rPr>
+                        <w:t>)</w:t>
                       </w:r>
                     </w:p>
                     <w:p>
@@ -2224,6 +2510,7 @@
                         </w:rPr>
                         <w:t>|  &lt;</w:t>
                       </w:r>
+                      <w:proofErr w:type="spellStart"/>
                       <w:proofErr w:type="gramEnd"/>
                       <w:r>
                         <w:rPr>
@@ -2231,7 +2518,24 @@
                           <w:sz w:val="18"/>
                           <w:szCs w:val="18"/>
                         </w:rPr>
-                        <w:t>string&gt;                      / StrExp(val:string)</w:t>
+                        <w:t>str</w:t>
+                      </w:r>
+                      <w:r>
+                        <w:rPr>
+                          <w:rFonts w:ascii="Consolas" w:hAnsi="Consolas"/>
+                          <w:sz w:val="18"/>
+                          <w:szCs w:val="18"/>
+                        </w:rPr>
+                        <w:t>-exp</w:t>
+                      </w:r>
+                      <w:proofErr w:type="spellEnd"/>
+                      <w:r>
+                        <w:rPr>
+                          <w:rFonts w:ascii="Consolas" w:hAnsi="Consolas"/>
+                          <w:sz w:val="18"/>
+                          <w:szCs w:val="18"/>
+                        </w:rPr>
+                        <w:t>&gt;                     / StrExp(val:string)</w:t>
                       </w:r>
                     </w:p>
                     <w:p>
@@ -5001,22 +5305,78 @@
     <w:p>
       <w:pPr>
         <w:rPr>
+          <w:rFonts w:ascii="Consolas" w:hAnsi="Consolas"/>
+          <w:rtl/>
+        </w:rPr>
+      </w:pPr>
+      <w:r>
+        <w:rPr>
           <w:rFonts w:ascii="Consolas" w:hAnsi="Consolas" w:hint="cs"/>
           <w:rtl/>
         </w:rPr>
-      </w:pPr>
+        <w:t xml:space="preserve">כפי שתיארתי למיכאל בשעת הקבלה, המימוש נעשה בעזרת המרת אופרנדים של </w:t>
+      </w:r>
+      <w:proofErr w:type="spellStart"/>
+      <w:r>
+        <w:rPr>
+          <w:rFonts w:ascii="Consolas" w:hAnsi="Consolas"/>
+        </w:rPr>
+        <w:t>AppExp</w:t>
+      </w:r>
+      <w:proofErr w:type="spellEnd"/>
       <w:r>
         <w:rPr>
           <w:rFonts w:ascii="Consolas" w:hAnsi="Consolas" w:hint="cs"/>
           <w:rtl/>
         </w:rPr>
-        <w:t xml:space="preserve">כפי שתיארתי למיכאל בשעת הקבלה, המימוש נעשה בעזרת המרת אופרנדים של </w:t>
+        <w:t xml:space="preserve"> בביטוי </w:t>
+      </w:r>
+      <w:r>
+        <w:rPr>
+          <w:rFonts w:ascii="Consolas" w:hAnsi="Consolas"/>
+        </w:rPr>
+        <w:t>let</w:t>
+      </w:r>
+      <w:r>
+        <w:rPr>
+          <w:rFonts w:ascii="Consolas" w:hAnsi="Consolas" w:hint="cs"/>
+          <w:rtl/>
+        </w:rPr>
+        <w:t xml:space="preserve"> שה-</w:t>
+      </w:r>
+      <w:r>
+        <w:rPr>
+          <w:rFonts w:ascii="Consolas" w:hAnsi="Consolas"/>
+        </w:rPr>
+        <w:t>bindings</w:t>
+      </w:r>
+      <w:r>
+        <w:rPr>
+          <w:rFonts w:ascii="Consolas" w:hAnsi="Consolas" w:hint="cs"/>
+          <w:rtl/>
+        </w:rPr>
+        <w:t xml:space="preserve"> שלו הם כל האיברים שנמצאים ב-</w:t>
       </w:r>
       <w:proofErr w:type="spellStart"/>
       <w:r>
         <w:rPr>
           <w:rFonts w:ascii="Consolas" w:hAnsi="Consolas"/>
         </w:rPr>
+        <w:t>Env</w:t>
+      </w:r>
+      <w:proofErr w:type="spellEnd"/>
+      <w:r>
+        <w:rPr>
+          <w:rFonts w:ascii="Consolas" w:hAnsi="Consolas" w:hint="cs"/>
+          <w:rtl/>
+        </w:rPr>
+        <w:t xml:space="preserve"> טרם חישוב ה-</w:t>
+      </w:r>
+      <w:proofErr w:type="spellStart"/>
+      <w:r>
+        <w:rPr>
+          <w:rFonts w:ascii="Consolas" w:hAnsi="Consolas"/>
+        </w:rPr>
         <w:t>AppExp</w:t>
       </w:r>
       <w:proofErr w:type="spellEnd"/>
@@ -5025,66 +5385,8 @@
           <w:rFonts w:ascii="Consolas" w:hAnsi="Consolas" w:hint="cs"/>
           <w:rtl/>
         </w:rPr>
-        <w:t xml:space="preserve"> בביטוי </w:t>
-      </w:r>
-      <w:r>
-        <w:rPr>
-          <w:rFonts w:ascii="Consolas" w:hAnsi="Consolas"/>
-        </w:rPr>
-        <w:t>let</w:t>
-      </w:r>
-      <w:r>
-        <w:rPr>
-          <w:rFonts w:ascii="Consolas" w:hAnsi="Consolas" w:hint="cs"/>
-          <w:rtl/>
-        </w:rPr>
-        <w:t xml:space="preserve"> שה-</w:t>
-      </w:r>
-      <w:r>
-        <w:rPr>
-          <w:rFonts w:ascii="Consolas" w:hAnsi="Consolas"/>
-        </w:rPr>
-        <w:t>bindings</w:t>
-      </w:r>
-      <w:r>
-        <w:rPr>
-          <w:rFonts w:ascii="Consolas" w:hAnsi="Consolas" w:hint="cs"/>
-          <w:rtl/>
-        </w:rPr>
-        <w:t xml:space="preserve"> שלו הם כל האיברים שנמצאים ב-</w:t>
-      </w:r>
-      <w:proofErr w:type="spellStart"/>
-      <w:r>
-        <w:rPr>
-          <w:rFonts w:ascii="Consolas" w:hAnsi="Consolas"/>
-        </w:rPr>
-        <w:t>Env</w:t>
-      </w:r>
-      <w:proofErr w:type="spellEnd"/>
-      <w:r>
-        <w:rPr>
-          <w:rFonts w:ascii="Consolas" w:hAnsi="Consolas" w:hint="cs"/>
-          <w:rtl/>
-        </w:rPr>
-        <w:t xml:space="preserve"> טרם חישוב ה-</w:t>
-      </w:r>
-      <w:proofErr w:type="spellStart"/>
-      <w:r>
-        <w:rPr>
-          <w:rFonts w:ascii="Consolas" w:hAnsi="Consolas"/>
-        </w:rPr>
-        <w:t>AppExp</w:t>
-      </w:r>
-      <w:proofErr w:type="spellEnd"/>
-      <w:r>
-        <w:rPr>
-          <w:rFonts w:ascii="Consolas" w:hAnsi="Consolas" w:hint="cs"/>
-          <w:rtl/>
-        </w:rPr>
         <w:t>.</w:t>
       </w:r>
-      <w:bookmarkStart w:id="0" w:name="_GoBack"/>
-      <w:bookmarkEnd w:id="0"/>
     </w:p>
     <w:sectPr>
       <w:pgSz w:w="11906" w:h="16838"/>
@@ -5775,6 +6077,7 @@
   <w:style w:type="character" w:default="1" w:styleId="a0">
     <w:name w:val="Default Paragraph Font"/>
     <w:uiPriority w:val="1"/>
+    <w:semiHidden/>
     <w:unhideWhenUsed/>
   </w:style>
   <w:style w:type="table" w:default="1" w:styleId="a1">

</xml_diff>